<commit_message>
fixed numbring in flow and add success criteria
</commit_message>
<xml_diff>
--- a/hw/Detailed Use Case - Purchase item.docx
+++ b/hw/Detailed Use Case - Purchase item.docx
@@ -4,6 +4,7 @@
   <w:body>
     <w:p>
       <w:pPr>
+        <w:bidi/>
         <w:jc w:val="center"/>
         <w:rPr>
           <w:b/>
@@ -22,7 +23,11 @@
         <w:t>Use Case- Purchase item</w:t>
       </w:r>
     </w:p>
-    <w:p/>
+    <w:p>
+      <w:pPr>
+        <w:bidi/>
+      </w:pPr>
+    </w:p>
     <w:p>
       <w:pPr>
         <w:bidi/>
@@ -112,42 +117,14 @@
           <w:rtl/>
           <w:lang w:bidi="he-IL"/>
         </w:rPr>
-        <w:t xml:space="preserve">שחקנים: </w:t>
-      </w:r>
-      <w:r>
-        <w:rPr>
-          <w:rFonts w:hint="cs"/>
-          <w:rtl/>
-          <w:lang w:bidi="he-IL"/>
-        </w:rPr>
-        <w:t xml:space="preserve">משתמש קונה- </w:t>
-      </w:r>
-      <w:r>
-        <w:rPr>
-          <w:lang w:bidi="he-IL"/>
-        </w:rPr>
-        <w:t>Buyer</w:t>
-      </w:r>
-      <w:r>
-        <w:rPr>
-          <w:rFonts w:hint="cs"/>
-          <w:rtl/>
-          <w:lang w:bidi="he-IL"/>
-        </w:rPr>
-        <w:t xml:space="preserve"> ומשתמש מוכר- </w:t>
-      </w:r>
-      <w:r>
-        <w:rPr>
-          <w:lang w:bidi="he-IL"/>
-        </w:rPr>
-        <w:t>Seller</w:t>
+        <w:t>תיאור:</w:t>
       </w:r>
     </w:p>
     <w:p>
       <w:pPr>
         <w:pStyle w:val="ListParagraph"/>
         <w:numPr>
-          <w:ilvl w:val="0"/>
+          <w:ilvl w:val="1"/>
           <w:numId w:val="2"/>
         </w:numPr>
         <w:bidi/>
@@ -165,7 +142,86 @@
           <w:rtl/>
           <w:lang w:bidi="he-IL"/>
         </w:rPr>
-        <w:t>תיאור:</w:t>
+        <w:t xml:space="preserve">שחקנים: </w:t>
+      </w:r>
+      <w:r>
+        <w:rPr>
+          <w:b/>
+          <w:bCs/>
+          <w:lang w:bidi="he-IL"/>
+        </w:rPr>
+        <w:br/>
+      </w:r>
+      <w:r>
+        <w:rPr>
+          <w:rFonts w:hint="cs"/>
+          <w:rtl/>
+          <w:lang w:bidi="he-IL"/>
+        </w:rPr>
+        <w:t xml:space="preserve">משתמש קונה- </w:t>
+      </w:r>
+      <w:r>
+        <w:rPr>
+          <w:lang w:bidi="he-IL"/>
+        </w:rPr>
+        <w:t>Buyer</w:t>
+      </w:r>
+      <w:r>
+        <w:rPr>
+          <w:rFonts w:hint="cs"/>
+          <w:rtl/>
+          <w:lang w:bidi="he-IL"/>
+        </w:rPr>
+        <w:t xml:space="preserve"> ומשתמש מוכר- </w:t>
+      </w:r>
+      <w:r>
+        <w:rPr>
+          <w:lang w:bidi="he-IL"/>
+        </w:rPr>
+        <w:t>Seller</w:t>
+      </w:r>
+    </w:p>
+    <w:p>
+      <w:pPr>
+        <w:pStyle w:val="ListParagraph"/>
+        <w:numPr>
+          <w:ilvl w:val="1"/>
+          <w:numId w:val="2"/>
+        </w:numPr>
+        <w:bidi/>
+        <w:rPr>
+          <w:b/>
+          <w:bCs/>
+          <w:lang w:bidi="he-IL"/>
+        </w:rPr>
+      </w:pPr>
+      <w:r>
+        <w:rPr>
+          <w:rFonts w:hint="cs"/>
+          <w:b/>
+          <w:bCs/>
+          <w:rtl/>
+          <w:lang w:bidi="he-IL"/>
+        </w:rPr>
+        <w:t>קריטריון הצלחה:</w:t>
+      </w:r>
+    </w:p>
+    <w:p>
+      <w:pPr>
+        <w:pStyle w:val="ListParagraph"/>
+        <w:bidi/>
+        <w:ind w:left="1440"/>
+        <w:rPr>
+          <w:lang w:bidi="he-IL"/>
+        </w:rPr>
+      </w:pPr>
+      <w:r>
+        <w:rPr>
+          <w:rFonts w:hint="cs"/>
+          <w:rtl/>
+          <w:lang w:bidi="he-IL"/>
+        </w:rPr>
+        <w:t>ביצוע רכישת מוצר וקבלת אישור מהמוכר על שליחת המוצר.</w:t>
       </w:r>
     </w:p>
     <w:p>
@@ -342,13 +398,20 @@
         </w:rPr>
         <w:t>תרחיש עיקרי בין השחקן למערכת:</w:t>
       </w:r>
-      <w:r>
-        <w:rPr>
-          <w:rtl/>
-          <w:lang w:bidi="he-IL"/>
-        </w:rPr>
-        <w:br/>
-      </w:r>
+    </w:p>
+    <w:p>
+      <w:pPr>
+        <w:pStyle w:val="ListParagraph"/>
+        <w:numPr>
+          <w:ilvl w:val="1"/>
+          <w:numId w:val="3"/>
+        </w:numPr>
+        <w:bidi/>
+        <w:ind w:left="1710" w:hanging="270"/>
+        <w:rPr>
+          <w:lang w:bidi="he-IL"/>
+        </w:rPr>
+      </w:pPr>
       <w:r>
         <w:rPr>
           <w:rFonts w:hint="cs"/>
@@ -363,15 +426,33 @@
           <w:rtl/>
           <w:lang w:bidi="he-IL"/>
         </w:rPr>
-        <w:t>בוחר לבצע את רכישת המוצר,</w:t>
-      </w:r>
-      <w:r>
-        <w:rPr>
-          <w:rFonts w:hint="cs"/>
-          <w:rtl/>
-          <w:lang w:bidi="he-IL"/>
-        </w:rPr>
-        <w:t xml:space="preserve"> ממלא א</w:t>
+        <w:t>בוחר לבצע את רכישת המוצר.</w:t>
+      </w:r>
+    </w:p>
+    <w:p>
+      <w:pPr>
+        <w:pStyle w:val="ListParagraph"/>
+        <w:numPr>
+          <w:ilvl w:val="1"/>
+          <w:numId w:val="3"/>
+        </w:numPr>
+        <w:tabs>
+          <w:tab w:val="right" w:pos="1530"/>
+          <w:tab w:val="right" w:pos="2700"/>
+        </w:tabs>
+        <w:bidi/>
+        <w:ind w:left="1710" w:hanging="270"/>
+        <w:rPr>
+          <w:lang w:bidi="he-IL"/>
+        </w:rPr>
+      </w:pPr>
+      <w:r>
+        <w:rPr>
+          <w:rFonts w:hint="cs"/>
+          <w:rtl/>
+          <w:lang w:bidi="he-IL"/>
+        </w:rPr>
+        <w:t>ממלא א</w:t>
       </w:r>
       <w:r>
         <w:rPr>
@@ -393,7 +474,33 @@
           <w:rtl/>
           <w:lang w:bidi="he-IL"/>
         </w:rPr>
-        <w:t>מהאתר. לאחר קבלת אישור התשלום שולח המוכר אישור שליחת מוצר לקונה</w:t>
+        <w:t>מהאתר.</w:t>
+      </w:r>
+    </w:p>
+    <w:p>
+      <w:pPr>
+        <w:pStyle w:val="ListParagraph"/>
+        <w:numPr>
+          <w:ilvl w:val="1"/>
+          <w:numId w:val="3"/>
+        </w:numPr>
+        <w:tabs>
+          <w:tab w:val="right" w:pos="1530"/>
+          <w:tab w:val="right" w:pos="2520"/>
+        </w:tabs>
+        <w:bidi/>
+        <w:ind w:left="1710" w:hanging="270"/>
+        <w:rPr>
+          <w:lang w:bidi="he-IL"/>
+        </w:rPr>
+      </w:pPr>
+      <w:r>
+        <w:rPr>
+          <w:rFonts w:hint="cs"/>
+          <w:rtl/>
+          <w:lang w:bidi="he-IL"/>
+        </w:rPr>
+        <w:t>לאחר קבלת אישור התשלום שולח המוכר אישור שליחת מוצר לקונה</w:t>
       </w:r>
       <w:r>
         <w:rPr>
@@ -494,7 +601,6 @@
         </w:numPr>
         <w:bidi/>
         <w:rPr>
-          <w:rFonts w:hint="cs"/>
           <w:lang w:bidi="he-IL"/>
         </w:rPr>
       </w:pPr>
@@ -577,35 +683,25 @@
         </w:rPr>
         <w:t>במידה וה</w:t>
       </w:r>
+      <w:r>
+        <w:rPr>
+          <w:rFonts w:hint="cs"/>
+          <w:rtl/>
+          <w:lang w:bidi="he-IL"/>
+        </w:rPr>
+        <w:t>משתמש מכניס פרטי חשבון שגויים- תצא הודעה שגיאה.</w:t>
+      </w:r>
+    </w:p>
+    <w:p>
+      <w:pPr>
+        <w:bidi/>
+        <w:rPr>
+          <w:rtl/>
+          <w:lang w:bidi="he-IL"/>
+        </w:rPr>
+      </w:pPr>
       <w:bookmarkStart w:id="0" w:name="_GoBack"/>
       <w:bookmarkEnd w:id="0"/>
-      <w:r>
-        <w:rPr>
-          <w:rFonts w:hint="cs"/>
-          <w:rtl/>
-          <w:lang w:bidi="he-IL"/>
-        </w:rPr>
-        <w:t>משתמש מכניס פרטי חשבון שגויים- תצא הודעה שגיאה.</w:t>
-      </w:r>
-    </w:p>
-    <w:p>
-      <w:pPr>
-        <w:pStyle w:val="ListParagraph"/>
-        <w:bidi/>
-        <w:ind w:left="1440"/>
-        <w:rPr>
-          <w:rFonts w:hint="cs"/>
-          <w:rtl/>
-          <w:lang w:bidi="he-IL"/>
-        </w:rPr>
-      </w:pPr>
-      <w:r>
-        <w:rPr>
-          <w:rtl/>
-          <w:lang w:bidi="he-IL"/>
-        </w:rPr>
-        <w:br/>
-      </w:r>
     </w:p>
     <w:sectPr>
       <w:pgSz w:w="12240" w:h="15840"/>
@@ -732,6 +828,268 @@
     </w:lvl>
   </w:abstractNum>
   <w:abstractNum w:abstractNumId="1">
+    <w:nsid w:val="22107DF4"/>
+    <w:multiLevelType w:val="multilevel"/>
+    <w:tmpl w:val="96BAC1AC"/>
+    <w:lvl w:ilvl="0">
+      <w:start w:val="1"/>
+      <w:numFmt w:val="bullet"/>
+      <w:lvlText w:val=""/>
+      <w:lvlJc w:val="left"/>
+      <w:pPr>
+        <w:tabs>
+          <w:tab w:val="num" w:pos="720"/>
+        </w:tabs>
+        <w:ind w:left="720" w:hanging="360"/>
+      </w:pPr>
+      <w:rPr>
+        <w:rFonts w:ascii="Symbol" w:hAnsi="Symbol" w:hint="default"/>
+        <w:sz w:val="20"/>
+      </w:rPr>
+    </w:lvl>
+    <w:lvl w:ilvl="1" w:tentative="1">
+      <w:start w:val="1"/>
+      <w:numFmt w:val="bullet"/>
+      <w:lvlText w:val="o"/>
+      <w:lvlJc w:val="left"/>
+      <w:pPr>
+        <w:tabs>
+          <w:tab w:val="num" w:pos="1440"/>
+        </w:tabs>
+        <w:ind w:left="1440" w:hanging="360"/>
+      </w:pPr>
+      <w:rPr>
+        <w:rFonts w:ascii="Courier New" w:hAnsi="Courier New" w:hint="default"/>
+        <w:sz w:val="20"/>
+      </w:rPr>
+    </w:lvl>
+    <w:lvl w:ilvl="2" w:tentative="1">
+      <w:start w:val="1"/>
+      <w:numFmt w:val="bullet"/>
+      <w:lvlText w:val=""/>
+      <w:lvlJc w:val="left"/>
+      <w:pPr>
+        <w:tabs>
+          <w:tab w:val="num" w:pos="2160"/>
+        </w:tabs>
+        <w:ind w:left="2160" w:hanging="360"/>
+      </w:pPr>
+      <w:rPr>
+        <w:rFonts w:ascii="Wingdings" w:hAnsi="Wingdings" w:hint="default"/>
+        <w:sz w:val="20"/>
+      </w:rPr>
+    </w:lvl>
+    <w:lvl w:ilvl="3" w:tentative="1">
+      <w:start w:val="1"/>
+      <w:numFmt w:val="bullet"/>
+      <w:lvlText w:val=""/>
+      <w:lvlJc w:val="left"/>
+      <w:pPr>
+        <w:tabs>
+          <w:tab w:val="num" w:pos="2880"/>
+        </w:tabs>
+        <w:ind w:left="2880" w:hanging="360"/>
+      </w:pPr>
+      <w:rPr>
+        <w:rFonts w:ascii="Wingdings" w:hAnsi="Wingdings" w:hint="default"/>
+        <w:sz w:val="20"/>
+      </w:rPr>
+    </w:lvl>
+    <w:lvl w:ilvl="4" w:tentative="1">
+      <w:start w:val="1"/>
+      <w:numFmt w:val="bullet"/>
+      <w:lvlText w:val=""/>
+      <w:lvlJc w:val="left"/>
+      <w:pPr>
+        <w:tabs>
+          <w:tab w:val="num" w:pos="3600"/>
+        </w:tabs>
+        <w:ind w:left="3600" w:hanging="360"/>
+      </w:pPr>
+      <w:rPr>
+        <w:rFonts w:ascii="Wingdings" w:hAnsi="Wingdings" w:hint="default"/>
+        <w:sz w:val="20"/>
+      </w:rPr>
+    </w:lvl>
+    <w:lvl w:ilvl="5" w:tentative="1">
+      <w:start w:val="1"/>
+      <w:numFmt w:val="bullet"/>
+      <w:lvlText w:val=""/>
+      <w:lvlJc w:val="left"/>
+      <w:pPr>
+        <w:tabs>
+          <w:tab w:val="num" w:pos="4320"/>
+        </w:tabs>
+        <w:ind w:left="4320" w:hanging="360"/>
+      </w:pPr>
+      <w:rPr>
+        <w:rFonts w:ascii="Wingdings" w:hAnsi="Wingdings" w:hint="default"/>
+        <w:sz w:val="20"/>
+      </w:rPr>
+    </w:lvl>
+    <w:lvl w:ilvl="6" w:tentative="1">
+      <w:start w:val="1"/>
+      <w:numFmt w:val="bullet"/>
+      <w:lvlText w:val=""/>
+      <w:lvlJc w:val="left"/>
+      <w:pPr>
+        <w:tabs>
+          <w:tab w:val="num" w:pos="5040"/>
+        </w:tabs>
+        <w:ind w:left="5040" w:hanging="360"/>
+      </w:pPr>
+      <w:rPr>
+        <w:rFonts w:ascii="Wingdings" w:hAnsi="Wingdings" w:hint="default"/>
+        <w:sz w:val="20"/>
+      </w:rPr>
+    </w:lvl>
+    <w:lvl w:ilvl="7" w:tentative="1">
+      <w:start w:val="1"/>
+      <w:numFmt w:val="bullet"/>
+      <w:lvlText w:val=""/>
+      <w:lvlJc w:val="left"/>
+      <w:pPr>
+        <w:tabs>
+          <w:tab w:val="num" w:pos="5760"/>
+        </w:tabs>
+        <w:ind w:left="5760" w:hanging="360"/>
+      </w:pPr>
+      <w:rPr>
+        <w:rFonts w:ascii="Wingdings" w:hAnsi="Wingdings" w:hint="default"/>
+        <w:sz w:val="20"/>
+      </w:rPr>
+    </w:lvl>
+    <w:lvl w:ilvl="8" w:tentative="1">
+      <w:start w:val="1"/>
+      <w:numFmt w:val="bullet"/>
+      <w:lvlText w:val=""/>
+      <w:lvlJc w:val="left"/>
+      <w:pPr>
+        <w:tabs>
+          <w:tab w:val="num" w:pos="6480"/>
+        </w:tabs>
+        <w:ind w:left="6480" w:hanging="360"/>
+      </w:pPr>
+      <w:rPr>
+        <w:rFonts w:ascii="Wingdings" w:hAnsi="Wingdings" w:hint="default"/>
+        <w:sz w:val="20"/>
+      </w:rPr>
+    </w:lvl>
+  </w:abstractNum>
+  <w:abstractNum w:abstractNumId="2">
+    <w:nsid w:val="32953F9F"/>
+    <w:multiLevelType w:val="multilevel"/>
+    <w:tmpl w:val="EEC49D42"/>
+    <w:lvl w:ilvl="0">
+      <w:start w:val="1"/>
+      <w:numFmt w:val="decimal"/>
+      <w:lvlText w:val="%1."/>
+      <w:lvlJc w:val="left"/>
+      <w:pPr>
+        <w:tabs>
+          <w:tab w:val="num" w:pos="720"/>
+        </w:tabs>
+        <w:ind w:left="720" w:hanging="360"/>
+      </w:pPr>
+    </w:lvl>
+    <w:lvl w:ilvl="1" w:tentative="1">
+      <w:start w:val="1"/>
+      <w:numFmt w:val="decimal"/>
+      <w:lvlText w:val="%2."/>
+      <w:lvlJc w:val="left"/>
+      <w:pPr>
+        <w:tabs>
+          <w:tab w:val="num" w:pos="1440"/>
+        </w:tabs>
+        <w:ind w:left="1440" w:hanging="360"/>
+      </w:pPr>
+    </w:lvl>
+    <w:lvl w:ilvl="2" w:tentative="1">
+      <w:start w:val="1"/>
+      <w:numFmt w:val="decimal"/>
+      <w:lvlText w:val="%3."/>
+      <w:lvlJc w:val="left"/>
+      <w:pPr>
+        <w:tabs>
+          <w:tab w:val="num" w:pos="2160"/>
+        </w:tabs>
+        <w:ind w:left="2160" w:hanging="360"/>
+      </w:pPr>
+    </w:lvl>
+    <w:lvl w:ilvl="3" w:tentative="1">
+      <w:start w:val="1"/>
+      <w:numFmt w:val="decimal"/>
+      <w:lvlText w:val="%4."/>
+      <w:lvlJc w:val="left"/>
+      <w:pPr>
+        <w:tabs>
+          <w:tab w:val="num" w:pos="2880"/>
+        </w:tabs>
+        <w:ind w:left="2880" w:hanging="360"/>
+      </w:pPr>
+    </w:lvl>
+    <w:lvl w:ilvl="4" w:tentative="1">
+      <w:start w:val="1"/>
+      <w:numFmt w:val="decimal"/>
+      <w:lvlText w:val="%5."/>
+      <w:lvlJc w:val="left"/>
+      <w:pPr>
+        <w:tabs>
+          <w:tab w:val="num" w:pos="3600"/>
+        </w:tabs>
+        <w:ind w:left="3600" w:hanging="360"/>
+      </w:pPr>
+    </w:lvl>
+    <w:lvl w:ilvl="5" w:tentative="1">
+      <w:start w:val="1"/>
+      <w:numFmt w:val="decimal"/>
+      <w:lvlText w:val="%6."/>
+      <w:lvlJc w:val="left"/>
+      <w:pPr>
+        <w:tabs>
+          <w:tab w:val="num" w:pos="4320"/>
+        </w:tabs>
+        <w:ind w:left="4320" w:hanging="360"/>
+      </w:pPr>
+    </w:lvl>
+    <w:lvl w:ilvl="6" w:tentative="1">
+      <w:start w:val="1"/>
+      <w:numFmt w:val="decimal"/>
+      <w:lvlText w:val="%7."/>
+      <w:lvlJc w:val="left"/>
+      <w:pPr>
+        <w:tabs>
+          <w:tab w:val="num" w:pos="5040"/>
+        </w:tabs>
+        <w:ind w:left="5040" w:hanging="360"/>
+      </w:pPr>
+    </w:lvl>
+    <w:lvl w:ilvl="7" w:tentative="1">
+      <w:start w:val="1"/>
+      <w:numFmt w:val="decimal"/>
+      <w:lvlText w:val="%8."/>
+      <w:lvlJc w:val="left"/>
+      <w:pPr>
+        <w:tabs>
+          <w:tab w:val="num" w:pos="5760"/>
+        </w:tabs>
+        <w:ind w:left="5760" w:hanging="360"/>
+      </w:pPr>
+    </w:lvl>
+    <w:lvl w:ilvl="8" w:tentative="1">
+      <w:start w:val="1"/>
+      <w:numFmt w:val="decimal"/>
+      <w:lvlText w:val="%9."/>
+      <w:lvlJc w:val="left"/>
+      <w:pPr>
+        <w:tabs>
+          <w:tab w:val="num" w:pos="6480"/>
+        </w:tabs>
+        <w:ind w:left="6480" w:hanging="360"/>
+      </w:pPr>
+    </w:lvl>
+  </w:abstractNum>
+  <w:abstractNum w:abstractNumId="3">
     <w:nsid w:val="38ED0E1E"/>
     <w:multiLevelType w:val="hybridMultilevel"/>
     <w:tmpl w:val="96502530"/>
@@ -843,7 +1201,7 @@
       </w:rPr>
     </w:lvl>
   </w:abstractNum>
-  <w:abstractNum w:abstractNumId="2">
+  <w:abstractNum w:abstractNumId="4">
     <w:nsid w:val="462A0B55"/>
     <w:multiLevelType w:val="hybridMultilevel"/>
     <w:tmpl w:val="E926046C"/>
@@ -955,10 +1313,10 @@
       </w:rPr>
     </w:lvl>
   </w:abstractNum>
-  <w:abstractNum w:abstractNumId="3">
+  <w:abstractNum w:abstractNumId="5">
     <w:nsid w:val="4ACE00F2"/>
     <w:multiLevelType w:val="hybridMultilevel"/>
-    <w:tmpl w:val="E63063FA"/>
+    <w:tmpl w:val="800247AA"/>
     <w:lvl w:ilvl="0" w:tplc="04090003">
       <w:start w:val="1"/>
       <w:numFmt w:val="bullet"/>
@@ -971,104 +1329,104 @@
         <w:rFonts w:ascii="Courier New" w:hAnsi="Courier New" w:cs="Courier New" w:hint="default"/>
       </w:rPr>
     </w:lvl>
-    <w:lvl w:ilvl="1" w:tplc="04090003" w:tentative="1">
+    <w:lvl w:ilvl="1" w:tplc="0409000F">
+      <w:start w:val="1"/>
+      <w:numFmt w:val="decimal"/>
+      <w:lvlText w:val="%2."/>
+      <w:lvlJc w:val="left"/>
+      <w:pPr>
+        <w:ind w:left="2160" w:hanging="360"/>
+      </w:pPr>
+      <w:rPr>
+        <w:rFonts w:hint="default"/>
+      </w:rPr>
+    </w:lvl>
+    <w:lvl w:ilvl="2" w:tplc="04090005" w:tentative="1">
+      <w:start w:val="1"/>
+      <w:numFmt w:val="bullet"/>
+      <w:lvlText w:val=""/>
+      <w:lvlJc w:val="left"/>
+      <w:pPr>
+        <w:ind w:left="2880" w:hanging="360"/>
+      </w:pPr>
+      <w:rPr>
+        <w:rFonts w:ascii="Wingdings" w:hAnsi="Wingdings" w:hint="default"/>
+      </w:rPr>
+    </w:lvl>
+    <w:lvl w:ilvl="3" w:tplc="04090001" w:tentative="1">
+      <w:start w:val="1"/>
+      <w:numFmt w:val="bullet"/>
+      <w:lvlText w:val=""/>
+      <w:lvlJc w:val="left"/>
+      <w:pPr>
+        <w:ind w:left="3600" w:hanging="360"/>
+      </w:pPr>
+      <w:rPr>
+        <w:rFonts w:ascii="Symbol" w:hAnsi="Symbol" w:hint="default"/>
+      </w:rPr>
+    </w:lvl>
+    <w:lvl w:ilvl="4" w:tplc="04090003" w:tentative="1">
       <w:start w:val="1"/>
       <w:numFmt w:val="bullet"/>
       <w:lvlText w:val="o"/>
       <w:lvlJc w:val="left"/>
       <w:pPr>
-        <w:ind w:left="2160" w:hanging="360"/>
+        <w:ind w:left="4320" w:hanging="360"/>
       </w:pPr>
       <w:rPr>
         <w:rFonts w:ascii="Courier New" w:hAnsi="Courier New" w:cs="Courier New" w:hint="default"/>
       </w:rPr>
     </w:lvl>
-    <w:lvl w:ilvl="2" w:tplc="04090005" w:tentative="1">
+    <w:lvl w:ilvl="5" w:tplc="04090005" w:tentative="1">
       <w:start w:val="1"/>
       <w:numFmt w:val="bullet"/>
       <w:lvlText w:val=""/>
       <w:lvlJc w:val="left"/>
       <w:pPr>
-        <w:ind w:left="2880" w:hanging="360"/>
+        <w:ind w:left="5040" w:hanging="360"/>
       </w:pPr>
       <w:rPr>
         <w:rFonts w:ascii="Wingdings" w:hAnsi="Wingdings" w:hint="default"/>
       </w:rPr>
     </w:lvl>
-    <w:lvl w:ilvl="3" w:tplc="04090001" w:tentative="1">
+    <w:lvl w:ilvl="6" w:tplc="04090001" w:tentative="1">
       <w:start w:val="1"/>
       <w:numFmt w:val="bullet"/>
       <w:lvlText w:val=""/>
       <w:lvlJc w:val="left"/>
       <w:pPr>
-        <w:ind w:left="3600" w:hanging="360"/>
+        <w:ind w:left="5760" w:hanging="360"/>
       </w:pPr>
       <w:rPr>
         <w:rFonts w:ascii="Symbol" w:hAnsi="Symbol" w:hint="default"/>
       </w:rPr>
     </w:lvl>
-    <w:lvl w:ilvl="4" w:tplc="04090003" w:tentative="1">
+    <w:lvl w:ilvl="7" w:tplc="04090003" w:tentative="1">
       <w:start w:val="1"/>
       <w:numFmt w:val="bullet"/>
       <w:lvlText w:val="o"/>
       <w:lvlJc w:val="left"/>
       <w:pPr>
-        <w:ind w:left="4320" w:hanging="360"/>
+        <w:ind w:left="6480" w:hanging="360"/>
       </w:pPr>
       <w:rPr>
         <w:rFonts w:ascii="Courier New" w:hAnsi="Courier New" w:cs="Courier New" w:hint="default"/>
       </w:rPr>
     </w:lvl>
-    <w:lvl w:ilvl="5" w:tplc="04090005" w:tentative="1">
+    <w:lvl w:ilvl="8" w:tplc="04090005" w:tentative="1">
       <w:start w:val="1"/>
       <w:numFmt w:val="bullet"/>
       <w:lvlText w:val=""/>
       <w:lvlJc w:val="left"/>
       <w:pPr>
-        <w:ind w:left="5040" w:hanging="360"/>
+        <w:ind w:left="7200" w:hanging="360"/>
       </w:pPr>
       <w:rPr>
         <w:rFonts w:ascii="Wingdings" w:hAnsi="Wingdings" w:hint="default"/>
       </w:rPr>
     </w:lvl>
-    <w:lvl w:ilvl="6" w:tplc="04090001" w:tentative="1">
-      <w:start w:val="1"/>
-      <w:numFmt w:val="bullet"/>
-      <w:lvlText w:val=""/>
-      <w:lvlJc w:val="left"/>
-      <w:pPr>
-        <w:ind w:left="5760" w:hanging="360"/>
-      </w:pPr>
-      <w:rPr>
-        <w:rFonts w:ascii="Symbol" w:hAnsi="Symbol" w:hint="default"/>
-      </w:rPr>
-    </w:lvl>
-    <w:lvl w:ilvl="7" w:tplc="04090003" w:tentative="1">
-      <w:start w:val="1"/>
-      <w:numFmt w:val="bullet"/>
-      <w:lvlText w:val="o"/>
-      <w:lvlJc w:val="left"/>
-      <w:pPr>
-        <w:ind w:left="6480" w:hanging="360"/>
-      </w:pPr>
-      <w:rPr>
-        <w:rFonts w:ascii="Courier New" w:hAnsi="Courier New" w:cs="Courier New" w:hint="default"/>
-      </w:rPr>
-    </w:lvl>
-    <w:lvl w:ilvl="8" w:tplc="04090005" w:tentative="1">
-      <w:start w:val="1"/>
-      <w:numFmt w:val="bullet"/>
-      <w:lvlText w:val=""/>
-      <w:lvlJc w:val="left"/>
-      <w:pPr>
-        <w:ind w:left="7200" w:hanging="360"/>
-      </w:pPr>
-      <w:rPr>
-        <w:rFonts w:ascii="Wingdings" w:hAnsi="Wingdings" w:hint="default"/>
-      </w:rPr>
-    </w:lvl>
   </w:abstractNum>
-  <w:abstractNum w:abstractNumId="4">
+  <w:abstractNum w:abstractNumId="6">
     <w:nsid w:val="76E75BE9"/>
     <w:multiLevelType w:val="hybridMultilevel"/>
     <w:tmpl w:val="7722CE5A"/>
@@ -1084,7 +1442,7 @@
         <w:rFonts w:ascii="Symbol" w:hAnsi="Symbol" w:hint="default"/>
       </w:rPr>
     </w:lvl>
-    <w:lvl w:ilvl="1" w:tplc="04090003" w:tentative="1">
+    <w:lvl w:ilvl="1" w:tplc="04090003">
       <w:start w:val="1"/>
       <w:numFmt w:val="bullet"/>
       <w:lvlText w:val="o"/>
@@ -1181,7 +1539,7 @@
       </w:rPr>
     </w:lvl>
   </w:abstractNum>
-  <w:abstractNum w:abstractNumId="5">
+  <w:abstractNum w:abstractNumId="7">
     <w:nsid w:val="774A1BB7"/>
     <w:multiLevelType w:val="hybridMultilevel"/>
     <w:tmpl w:val="E5FA55D0"/>
@@ -1295,21 +1653,27 @@
     </w:lvl>
   </w:abstractNum>
   <w:num w:numId="1">
+    <w:abstractNumId w:val="7"/>
+  </w:num>
+  <w:num w:numId="2">
+    <w:abstractNumId w:val="6"/>
+  </w:num>
+  <w:num w:numId="3">
     <w:abstractNumId w:val="5"/>
   </w:num>
-  <w:num w:numId="2">
-    <w:abstractNumId w:val="4"/>
-  </w:num>
-  <w:num w:numId="3">
+  <w:num w:numId="4">
     <w:abstractNumId w:val="3"/>
-  </w:num>
-  <w:num w:numId="4">
-    <w:abstractNumId w:val="1"/>
   </w:num>
   <w:num w:numId="5">
     <w:abstractNumId w:val="0"/>
   </w:num>
   <w:num w:numId="6">
+    <w:abstractNumId w:val="4"/>
+  </w:num>
+  <w:num w:numId="7">
+    <w:abstractNumId w:val="1"/>
+  </w:num>
+  <w:num w:numId="8">
     <w:abstractNumId w:val="2"/>
   </w:num>
 </w:numbering>
@@ -2272,6 +2636,23 @@
       <w:szCs w:val="18"/>
     </w:rPr>
   </w:style>
+  <w:style w:type="paragraph" w:styleId="NormalWeb">
+    <w:name w:val="Normal (Web)"/>
+    <w:basedOn w:val="Normal"/>
+    <w:uiPriority w:val="99"/>
+    <w:semiHidden/>
+    <w:unhideWhenUsed/>
+    <w:rsid w:val="00A2154C"/>
+    <w:pPr>
+      <w:spacing w:before="100" w:beforeAutospacing="1" w:after="100" w:afterAutospacing="1"/>
+    </w:pPr>
+    <w:rPr>
+      <w:rFonts w:ascii="Times New Roman" w:eastAsia="Times New Roman" w:hAnsi="Times New Roman" w:cs="Times New Roman"/>
+      <w:sz w:val="24"/>
+      <w:szCs w:val="24"/>
+      <w:lang w:bidi="he-IL"/>
+    </w:rPr>
+  </w:style>
 </w:styles>
 </file>
 

</xml_diff>